<commit_message>
Avances en fomato de tecno uni
</commit_message>
<xml_diff>
--- a/Formato tecni uni.docx
+++ b/Formato tecni uni.docx
@@ -11,8 +11,216 @@
           <w:lang w:val="es-NI" w:eastAsia="es-NI"/>
         </w:rPr>
       </w:pPr>
-      <w:bookmarkStart w:id="0" w:name="_GoBack"/>
-      <w:bookmarkEnd w:id="0"/>
+      <w:r>
+        <w:rPr>
+          <w:rFonts w:ascii="Anime Ace 2.0 BB" w:hAnsi="Anime Ace 2.0 BB" w:cs="Segoe UI"/>
+          <w:bCs/>
+          <w:noProof/>
+          <w:sz w:val="2"/>
+          <w:lang w:eastAsia="es-ES"/>
+        </w:rPr>
+        <w:drawing>
+          <wp:anchor distT="0" distB="0" distL="114300" distR="114300" simplePos="0" relativeHeight="251661312" behindDoc="0" locked="0" layoutInCell="1" allowOverlap="1" wp14:anchorId="103515C1" wp14:editId="5F904AB4">
+            <wp:simplePos x="0" y="0"/>
+            <wp:positionH relativeFrom="column">
+              <wp:posOffset>-196317</wp:posOffset>
+            </wp:positionH>
+            <wp:positionV relativeFrom="paragraph">
+              <wp:posOffset>196346</wp:posOffset>
+            </wp:positionV>
+            <wp:extent cx="1869161" cy="599090"/>
+            <wp:effectExtent l="0" t="0" r="0" b="0"/>
+            <wp:wrapNone/>
+            <wp:docPr id="3" name="Imagen 3"/>
+            <wp:cNvGraphicFramePr>
+              <a:graphicFrameLocks xmlns:a="http://schemas.openxmlformats.org/drawingml/2006/main" noChangeAspect="1"/>
+            </wp:cNvGraphicFramePr>
+            <a:graphic xmlns:a="http://schemas.openxmlformats.org/drawingml/2006/main">
+              <a:graphicData uri="http://schemas.openxmlformats.org/drawingml/2006/picture">
+                <pic:pic xmlns:pic="http://schemas.openxmlformats.org/drawingml/2006/picture">
+                  <pic:nvPicPr>
+                    <pic:cNvPr id="0" name="Picture 2"/>
+                    <pic:cNvPicPr>
+                      <a:picLocks noChangeAspect="1" noChangeArrowheads="1"/>
+                    </pic:cNvPicPr>
+                  </pic:nvPicPr>
+                  <pic:blipFill>
+                    <a:blip r:embed="rId8" cstate="print">
+                      <a:extLst>
+                        <a:ext uri="{28A0092B-C50C-407E-A947-70E740481C1C}">
+                          <a14:useLocalDpi xmlns:a14="http://schemas.microsoft.com/office/drawing/2010/main" val="0"/>
+                        </a:ext>
+                      </a:extLst>
+                    </a:blip>
+                    <a:srcRect/>
+                    <a:stretch>
+                      <a:fillRect/>
+                    </a:stretch>
+                  </pic:blipFill>
+                  <pic:spPr bwMode="auto">
+                    <a:xfrm>
+                      <a:off x="0" y="0"/>
+                      <a:ext cx="1869161" cy="599090"/>
+                    </a:xfrm>
+                    <a:prstGeom prst="rect">
+                      <a:avLst/>
+                    </a:prstGeom>
+                    <a:noFill/>
+                    <a:ln>
+                      <a:noFill/>
+                    </a:ln>
+                  </pic:spPr>
+                </pic:pic>
+              </a:graphicData>
+            </a:graphic>
+            <wp14:sizeRelH relativeFrom="margin">
+              <wp14:pctWidth>0</wp14:pctWidth>
+            </wp14:sizeRelH>
+            <wp14:sizeRelV relativeFrom="margin">
+              <wp14:pctHeight>0</wp14:pctHeight>
+            </wp14:sizeRelV>
+          </wp:anchor>
+        </w:drawing>
+      </w:r>
+      <w:r>
+        <w:rPr>
+          <w:noProof/>
+          <w:lang w:eastAsia="es-ES"/>
+        </w:rPr>
+        <w:drawing>
+          <wp:anchor distT="0" distB="0" distL="114300" distR="114300" simplePos="0" relativeHeight="251658240" behindDoc="1" locked="0" layoutInCell="1" allowOverlap="1" wp14:anchorId="0D9C1C7B" wp14:editId="38FD46D1">
+            <wp:simplePos x="0" y="0"/>
+            <wp:positionH relativeFrom="column">
+              <wp:posOffset>-2735514</wp:posOffset>
+            </wp:positionH>
+            <wp:positionV relativeFrom="paragraph">
+              <wp:posOffset>-528868</wp:posOffset>
+            </wp:positionV>
+            <wp:extent cx="12180873" cy="10137227"/>
+            <wp:effectExtent l="0" t="0" r="0" b="0"/>
+            <wp:wrapNone/>
+            <wp:docPr id="1" name="Imagen 1"/>
+            <wp:cNvGraphicFramePr>
+              <a:graphicFrameLocks xmlns:a="http://schemas.openxmlformats.org/drawingml/2006/main" noChangeAspect="1"/>
+            </wp:cNvGraphicFramePr>
+            <a:graphic xmlns:a="http://schemas.openxmlformats.org/drawingml/2006/main">
+              <a:graphicData uri="http://schemas.openxmlformats.org/drawingml/2006/picture">
+                <pic:pic xmlns:pic="http://schemas.openxmlformats.org/drawingml/2006/picture">
+                  <pic:nvPicPr>
+                    <pic:cNvPr id="1" name="0004.JPG"/>
+                    <pic:cNvPicPr/>
+                  </pic:nvPicPr>
+                  <pic:blipFill>
+                    <a:blip r:embed="rId9" cstate="print">
+                      <a:duotone>
+                        <a:schemeClr val="bg2">
+                          <a:shade val="45000"/>
+                          <a:satMod val="135000"/>
+                        </a:schemeClr>
+                        <a:prstClr val="white"/>
+                      </a:duotone>
+                      <a:extLst>
+                        <a:ext uri="{BEBA8EAE-BF5A-486C-A8C5-ECC9F3942E4B}">
+                          <a14:imgProps xmlns:a14="http://schemas.microsoft.com/office/drawing/2010/main">
+                            <a14:imgLayer r:embed="rId10">
+                              <a14:imgEffect>
+                                <a14:sharpenSoften amount="-61000"/>
+                              </a14:imgEffect>
+                              <a14:imgEffect>
+                                <a14:colorTemperature colorTemp="9092"/>
+                              </a14:imgEffect>
+                              <a14:imgEffect>
+                                <a14:brightnessContrast bright="37000" contrast="-15000"/>
+                              </a14:imgEffect>
+                            </a14:imgLayer>
+                          </a14:imgProps>
+                        </a:ext>
+                        <a:ext uri="{28A0092B-C50C-407E-A947-70E740481C1C}">
+                          <a14:useLocalDpi xmlns:a14="http://schemas.microsoft.com/office/drawing/2010/main" val="0"/>
+                        </a:ext>
+                      </a:extLst>
+                    </a:blip>
+                    <a:stretch>
+                      <a:fillRect/>
+                    </a:stretch>
+                  </pic:blipFill>
+                  <pic:spPr>
+                    <a:xfrm>
+                      <a:off x="0" y="0"/>
+                      <a:ext cx="12185888" cy="10141401"/>
+                    </a:xfrm>
+                    <a:prstGeom prst="rect">
+                      <a:avLst/>
+                    </a:prstGeom>
+                  </pic:spPr>
+                </pic:pic>
+              </a:graphicData>
+            </a:graphic>
+            <wp14:sizeRelH relativeFrom="margin">
+              <wp14:pctWidth>0</wp14:pctWidth>
+            </wp14:sizeRelH>
+            <wp14:sizeRelV relativeFrom="margin">
+              <wp14:pctHeight>0</wp14:pctHeight>
+            </wp14:sizeRelV>
+          </wp:anchor>
+        </w:drawing>
+      </w:r>
+      <w:r>
+        <w:rPr>
+          <w:rFonts w:ascii="Candara" w:hAnsi="Candara"/>
+          <w:noProof/>
+          <w:lang w:eastAsia="es-ES"/>
+        </w:rPr>
+        <w:drawing>
+          <wp:anchor distT="0" distB="0" distL="114300" distR="114300" simplePos="0" relativeHeight="251659264" behindDoc="0" locked="0" layoutInCell="1" allowOverlap="1" wp14:anchorId="6792993D" wp14:editId="7E0DA6C7">
+            <wp:simplePos x="0" y="0"/>
+            <wp:positionH relativeFrom="column">
+              <wp:posOffset>4309846</wp:posOffset>
+            </wp:positionH>
+            <wp:positionV relativeFrom="paragraph">
+              <wp:posOffset>-199055</wp:posOffset>
+            </wp:positionV>
+            <wp:extent cx="1590476" cy="1190476"/>
+            <wp:effectExtent l="0" t="0" r="0" b="0"/>
+            <wp:wrapNone/>
+            <wp:docPr id="2" name="Imagen 2"/>
+            <wp:cNvGraphicFramePr>
+              <a:graphicFrameLocks xmlns:a="http://schemas.openxmlformats.org/drawingml/2006/main" noChangeAspect="1"/>
+            </wp:cNvGraphicFramePr>
+            <a:graphic xmlns:a="http://schemas.openxmlformats.org/drawingml/2006/main">
+              <a:graphicData uri="http://schemas.openxmlformats.org/drawingml/2006/picture">
+                <pic:pic xmlns:pic="http://schemas.openxmlformats.org/drawingml/2006/picture">
+                  <pic:nvPicPr>
+                    <pic:cNvPr id="2" name="ICONO FTI.png"/>
+                    <pic:cNvPicPr/>
+                  </pic:nvPicPr>
+                  <pic:blipFill>
+                    <a:blip r:embed="rId11">
+                      <a:extLst>
+                        <a:ext uri="{28A0092B-C50C-407E-A947-70E740481C1C}">
+                          <a14:useLocalDpi xmlns:a14="http://schemas.microsoft.com/office/drawing/2010/main" val="0"/>
+                        </a:ext>
+                      </a:extLst>
+                    </a:blip>
+                    <a:stretch>
+                      <a:fillRect/>
+                    </a:stretch>
+                  </pic:blipFill>
+                  <pic:spPr>
+                    <a:xfrm>
+                      <a:off x="0" y="0"/>
+                      <a:ext cx="1590476" cy="1190476"/>
+                    </a:xfrm>
+                    <a:prstGeom prst="rect">
+                      <a:avLst/>
+                    </a:prstGeom>
+                  </pic:spPr>
+                </pic:pic>
+              </a:graphicData>
+            </a:graphic>
+          </wp:anchor>
+        </w:drawing>
+      </w:r>
     </w:p>
     <w:p>
       <w:pPr>
@@ -46,13 +254,22 @@
     </w:p>
     <w:p>
       <w:pPr>
+        <w:tabs>
+          <w:tab w:val="left" w:pos="2383"/>
+        </w:tabs>
         <w:spacing w:after="0" w:line="240" w:lineRule="auto"/>
-        <w:jc w:val="center"/>
         <w:rPr>
           <w:noProof/>
           <w:lang w:val="es-NI" w:eastAsia="es-NI"/>
         </w:rPr>
       </w:pPr>
+      <w:r>
+        <w:rPr>
+          <w:noProof/>
+          <w:lang w:val="es-NI" w:eastAsia="es-NI"/>
+        </w:rPr>
+        <w:tab/>
+      </w:r>
     </w:p>
     <w:p>
       <w:pPr>
@@ -355,27 +572,6 @@
     </w:p>
     <w:p>
       <w:pPr>
-        <w:spacing w:after="0" w:line="240" w:lineRule="auto"/>
-        <w:jc w:val="center"/>
-        <w:rPr>
-          <w:rFonts w:ascii="Candara" w:hAnsi="Candara"/>
-          <w:color w:val="FF0000"/>
-          <w:sz w:val="16"/>
-          <w:szCs w:val="20"/>
-        </w:rPr>
-      </w:pPr>
-      <w:r>
-        <w:rPr>
-          <w:rFonts w:ascii="Candara" w:hAnsi="Candara"/>
-          <w:color w:val="FF0000"/>
-          <w:sz w:val="16"/>
-          <w:szCs w:val="20"/>
-        </w:rPr>
-        <w:t xml:space="preserve">(Editar la portada proponiendo un gráfico relacionado con el tema, y precisar los nombres completos del tutor y los integrantes del grupo de investigación) </w:t>
-      </w:r>
-    </w:p>
-    <w:p>
-      <w:pPr>
         <w:spacing w:after="0"/>
         <w:jc w:val="center"/>
         <w:rPr>
@@ -475,16 +671,14 @@
         </w:rPr>
         <w:t xml:space="preserve">Richard José Valverde </w:t>
       </w:r>
-      <w:proofErr w:type="spellStart"/>
       <w:r>
         <w:rPr>
           <w:rFonts w:ascii="Candara" w:hAnsi="Candara"/>
           <w:b/>
           <w:color w:val="FF0000"/>
         </w:rPr>
-        <w:t>Ramirez</w:t>
+        <w:t>Ramírez</w:t>
       </w:r>
-      <w:proofErr w:type="spellEnd"/>
     </w:p>
     <w:p>
       <w:pPr>
@@ -592,12 +786,8 @@
           <w:sz w:val="16"/>
         </w:rPr>
         <w:sectPr>
-          <w:headerReference w:type="even" r:id="rId8"/>
-          <w:headerReference w:type="default" r:id="rId9"/>
-          <w:footerReference w:type="even" r:id="rId10"/>
-          <w:footerReference w:type="default" r:id="rId11"/>
-          <w:headerReference w:type="first" r:id="rId12"/>
-          <w:footerReference w:type="first" r:id="rId13"/>
+          <w:headerReference w:type="default" r:id="rId12"/>
+          <w:footerReference w:type="default" r:id="rId13"/>
           <w:pgSz w:w="11906" w:h="16838"/>
           <w:pgMar w:top="1677" w:right="1701" w:bottom="1417" w:left="1701" w:header="708" w:footer="708" w:gutter="0"/>
           <w:cols w:space="708"/>
@@ -1484,6 +1674,8 @@
           <w:rFonts w:ascii="Candara" w:hAnsi="Candara"/>
         </w:rPr>
       </w:pPr>
+      <w:bookmarkStart w:id="0" w:name="_GoBack"/>
+      <w:bookmarkEnd w:id="0"/>
     </w:p>
     <w:p>
       <w:pPr>
@@ -1556,7 +1748,167 @@
           <w:sz w:val="20"/>
           <w:szCs w:val="20"/>
         </w:rPr>
-        <w:t>Las máquinas de control numérico o CNC son el alma de la manufactura a gran escala por lo tanto decidimos hacer un esfuerzo en entender la tecnología con el fin de facilitar la comprensión de cómo y cuándo se deben utilizar, además de que planteamos una metodología de diseño mecánico la cual hemos ido refinando a lo largo de los proyectos en los que hemos trabajado dejando en esta investigación nuestras conclusiones de cómo se debe elaborar un producto en este caso un CNC siendo esta investigación un arma de doble filo en donde se plantean los medios(Manufactura en máquinas CNC) para llevar a cabo el fin(Producto) que se proponga. No está de más decir que se ha tratado de utilizar lo último en tendencias de diseño y que nuestro proyecto es open hardware el cual tiene como objetivo beneficiar a la mayor cantidad de gente directa o indirectamente.</w:t>
+        <w:t>Las máquinas de control numérico o CNC son el alma de la manufactura a gran escala por lo tanto decidimos hacer un esfuerzo en entender la tecnología con el fin de facilitar la comprensión de cómo y cuándo se deben utilizar, además de que planteamos una metodología de diseño mecánico la cual hemos ido refinando a lo largo de los proyectos en los que hemos trabajado dejando en esta investigación nuestras conclusiones de cómo se debe elaborar un producto siendo esta investigación un arma de doble filo en donde se plantean los medios(Manufactura en máquinas CNC) para llevar a cabo el fin(Producto) que se proponga</w:t>
+      </w:r>
+      <w:r>
+        <w:rPr>
+          <w:rFonts w:ascii="Candara" w:hAnsi="Candara"/>
+          <w:color w:val="808080" w:themeColor="background1" w:themeShade="80"/>
+          <w:sz w:val="20"/>
+          <w:szCs w:val="20"/>
+        </w:rPr>
+        <w:t xml:space="preserve"> además</w:t>
+      </w:r>
+      <w:r>
+        <w:rPr>
+          <w:rFonts w:ascii="Candara" w:hAnsi="Candara"/>
+          <w:color w:val="808080" w:themeColor="background1" w:themeShade="80"/>
+          <w:sz w:val="20"/>
+          <w:szCs w:val="20"/>
+        </w:rPr>
+        <w:t xml:space="preserve"> se ha tratado de utilizar lo último en tendencias de diseño y que nuestro proyecto es open hardware el cual tiene como objetivo beneficiar a la mayor cantidad de gente directa o indirectamente.</w:t>
+      </w:r>
+    </w:p>
+    <w:p>
+      <w:pPr>
+        <w:spacing w:after="0" w:line="240" w:lineRule="auto"/>
+        <w:jc w:val="both"/>
+        <w:rPr>
+          <w:rFonts w:ascii="Candara" w:hAnsi="Candara"/>
+          <w:color w:val="808080" w:themeColor="background1" w:themeShade="80"/>
+          <w:sz w:val="20"/>
+          <w:szCs w:val="20"/>
+        </w:rPr>
+      </w:pPr>
+    </w:p>
+    <w:p>
+      <w:pPr>
+        <w:spacing w:after="0" w:line="240" w:lineRule="auto"/>
+        <w:jc w:val="both"/>
+        <w:rPr>
+          <w:rFonts w:ascii="Candara" w:hAnsi="Candara"/>
+          <w:color w:val="808080" w:themeColor="background1" w:themeShade="80"/>
+          <w:sz w:val="20"/>
+          <w:szCs w:val="20"/>
+        </w:rPr>
+      </w:pPr>
+      <w:r>
+        <w:rPr>
+          <w:rFonts w:ascii="Candara" w:hAnsi="Candara"/>
+          <w:color w:val="808080" w:themeColor="background1" w:themeShade="80"/>
+          <w:sz w:val="20"/>
+          <w:szCs w:val="20"/>
+        </w:rPr>
+        <w:t>En el transcurso de</w:t>
+      </w:r>
+      <w:r>
+        <w:rPr>
+          <w:rFonts w:ascii="Candara" w:hAnsi="Candara"/>
+          <w:color w:val="808080" w:themeColor="background1" w:themeShade="80"/>
+          <w:sz w:val="20"/>
+          <w:szCs w:val="20"/>
+        </w:rPr>
+        <w:t xml:space="preserve"> este proyecto se utilizó una maquina (CNC router de tres ejes) desarrollada como monografía por los autores de esta investigación para llevar a cabo un proyecto (mecanismo </w:t>
+      </w:r>
+      <w:proofErr w:type="spellStart"/>
+      <w:r>
+        <w:rPr>
+          <w:rFonts w:ascii="Candara" w:hAnsi="Candara"/>
+          <w:color w:val="808080" w:themeColor="background1" w:themeShade="80"/>
+          <w:sz w:val="20"/>
+          <w:szCs w:val="20"/>
+        </w:rPr>
+        <w:t>Theo</w:t>
+      </w:r>
+      <w:proofErr w:type="spellEnd"/>
+      <w:r>
+        <w:rPr>
+          <w:rFonts w:ascii="Candara" w:hAnsi="Candara"/>
+          <w:color w:val="808080" w:themeColor="background1" w:themeShade="80"/>
+          <w:sz w:val="20"/>
+          <w:szCs w:val="20"/>
+        </w:rPr>
+        <w:t xml:space="preserve"> </w:t>
+      </w:r>
+      <w:proofErr w:type="spellStart"/>
+      <w:r>
+        <w:rPr>
+          <w:rFonts w:ascii="Candara" w:hAnsi="Candara"/>
+          <w:color w:val="808080" w:themeColor="background1" w:themeShade="80"/>
+          <w:sz w:val="20"/>
+          <w:szCs w:val="20"/>
+        </w:rPr>
+        <w:t>Jansen</w:t>
+      </w:r>
+      <w:proofErr w:type="spellEnd"/>
+      <w:r>
+        <w:rPr>
+          <w:rFonts w:ascii="Candara" w:hAnsi="Candara"/>
+          <w:color w:val="808080" w:themeColor="background1" w:themeShade="80"/>
+          <w:sz w:val="20"/>
+          <w:szCs w:val="20"/>
+        </w:rPr>
+        <w:t>) el cual consiste en la fabricación de los componentes de esta máquina con la ventaja de que dicho mecanismo (</w:t>
+      </w:r>
+      <w:proofErr w:type="spellStart"/>
+      <w:r>
+        <w:rPr>
+          <w:rFonts w:ascii="Candara" w:hAnsi="Candara"/>
+          <w:color w:val="808080" w:themeColor="background1" w:themeShade="80"/>
+          <w:sz w:val="20"/>
+          <w:szCs w:val="20"/>
+        </w:rPr>
+        <w:t>Theo</w:t>
+      </w:r>
+      <w:proofErr w:type="spellEnd"/>
+      <w:r>
+        <w:rPr>
+          <w:rFonts w:ascii="Candara" w:hAnsi="Candara"/>
+          <w:color w:val="808080" w:themeColor="background1" w:themeShade="80"/>
+          <w:sz w:val="20"/>
+          <w:szCs w:val="20"/>
+        </w:rPr>
+        <w:t xml:space="preserve"> </w:t>
+      </w:r>
+      <w:proofErr w:type="spellStart"/>
+      <w:r>
+        <w:rPr>
+          <w:rFonts w:ascii="Candara" w:hAnsi="Candara"/>
+          <w:color w:val="808080" w:themeColor="background1" w:themeShade="80"/>
+          <w:sz w:val="20"/>
+          <w:szCs w:val="20"/>
+        </w:rPr>
+        <w:t>jansen</w:t>
+      </w:r>
+      <w:proofErr w:type="spellEnd"/>
+      <w:r>
+        <w:rPr>
+          <w:rFonts w:ascii="Candara" w:hAnsi="Candara"/>
+          <w:color w:val="808080" w:themeColor="background1" w:themeShade="80"/>
+          <w:sz w:val="20"/>
+          <w:szCs w:val="20"/>
+        </w:rPr>
+        <w:t xml:space="preserve">) ya se había fabricado de manera artesanal anteriormente por nosotros mismos permitiéndonos así comparar los métodos de manufactura utilizados en los respectivos prototipos (artesanal/automatizado) con el objetivo de argumentar sobre las ventajas que presentan los </w:t>
+      </w:r>
+      <w:proofErr w:type="spellStart"/>
+      <w:r>
+        <w:rPr>
+          <w:rFonts w:ascii="Candara" w:hAnsi="Candara"/>
+          <w:color w:val="808080" w:themeColor="background1" w:themeShade="80"/>
+          <w:sz w:val="20"/>
+          <w:szCs w:val="20"/>
+        </w:rPr>
+        <w:t>CNC’s</w:t>
+      </w:r>
+      <w:proofErr w:type="spellEnd"/>
+      <w:r>
+        <w:rPr>
+          <w:rFonts w:ascii="Candara" w:hAnsi="Candara"/>
+          <w:color w:val="808080" w:themeColor="background1" w:themeShade="80"/>
+          <w:sz w:val="20"/>
+          <w:szCs w:val="20"/>
+        </w:rPr>
+        <w:t xml:space="preserve"> como proceso de manufactura y en qué circunstancias su uso es adecuado, no está de más decir que el campo de aplicación de esta investigación abarca tanto el académico como el industrial/comercial.</w:t>
       </w:r>
     </w:p>
     <w:p>
@@ -1838,9 +2190,8 @@
           <w:sz w:val="20"/>
           <w:szCs w:val="20"/>
         </w:rPr>
-        <w:t>[El Objetivo General Identifica la finalidad hacia la cual deben dirigirse los recursos y esfuerzos, debe responder a las preguntas: ¿qué? y ¿para qué? Se redacta un solo objetivo, iniciándolo con un verbo en infinitivos (</w:t>
+        <w:t xml:space="preserve">Demostrar cómo se debe utilizar la herramienta </w:t>
       </w:r>
-      <w:proofErr w:type="spellStart"/>
       <w:r>
         <w:rPr>
           <w:rFonts w:ascii="Candara" w:hAnsi="Candara"/>
@@ -1849,9 +2200,8 @@
           <w:sz w:val="20"/>
           <w:szCs w:val="20"/>
         </w:rPr>
-        <w:t>e.g</w:t>
+        <w:t>propuesta (</w:t>
       </w:r>
-      <w:proofErr w:type="spellEnd"/>
       <w:r>
         <w:rPr>
           <w:rFonts w:ascii="Candara" w:hAnsi="Candara"/>
@@ -1860,7 +2210,7 @@
           <w:sz w:val="20"/>
           <w:szCs w:val="20"/>
         </w:rPr>
-        <w:t>. Elaborar, desarrollar</w:t>
+        <w:t xml:space="preserve">CNC router de tres ejes) mediante un proyecto desarrollado con la </w:t>
       </w:r>
       <w:r>
         <w:rPr>
@@ -1870,116 +2220,8 @@
           <w:sz w:val="20"/>
           <w:szCs w:val="20"/>
         </w:rPr>
-        <w:t>.</w:t>
+        <w:t>misma.</w:t>
       </w:r>
-      <w:r>
-        <w:rPr>
-          <w:rFonts w:ascii="Candara" w:hAnsi="Candara"/>
-          <w:snapToGrid w:val="0"/>
-          <w:color w:val="808080" w:themeColor="background1" w:themeShade="80"/>
-          <w:sz w:val="20"/>
-          <w:szCs w:val="20"/>
-        </w:rPr>
-        <w:t>,.)</w:t>
-      </w:r>
-      <w:r>
-        <w:rPr>
-          <w:rFonts w:ascii="Candara" w:hAnsi="Candara"/>
-          <w:snapToGrid w:val="0"/>
-          <w:color w:val="808080" w:themeColor="background1" w:themeShade="80"/>
-          <w:sz w:val="20"/>
-          <w:szCs w:val="20"/>
-        </w:rPr>
-        <w:t>]</w:t>
-      </w:r>
-    </w:p>
-    <w:p>
-      <w:pPr>
-        <w:spacing w:after="0" w:line="240" w:lineRule="auto"/>
-        <w:jc w:val="both"/>
-        <w:rPr>
-          <w:rFonts w:ascii="Candara" w:hAnsi="Candara"/>
-          <w:snapToGrid w:val="0"/>
-          <w:color w:val="808080" w:themeColor="background1" w:themeShade="80"/>
-          <w:sz w:val="20"/>
-          <w:szCs w:val="20"/>
-        </w:rPr>
-      </w:pPr>
-      <w:r>
-        <w:rPr>
-          <w:rFonts w:ascii="Candara" w:hAnsi="Candara"/>
-          <w:snapToGrid w:val="0"/>
-          <w:color w:val="808080" w:themeColor="background1" w:themeShade="80"/>
-          <w:sz w:val="20"/>
-          <w:szCs w:val="20"/>
-        </w:rPr>
-        <w:t xml:space="preserve">Demostrar cómo se debe utilizar la herramienta </w:t>
-      </w:r>
-      <w:proofErr w:type="gramStart"/>
-      <w:r>
-        <w:rPr>
-          <w:rFonts w:ascii="Candara" w:hAnsi="Candara"/>
-          <w:snapToGrid w:val="0"/>
-          <w:color w:val="808080" w:themeColor="background1" w:themeShade="80"/>
-          <w:sz w:val="20"/>
-          <w:szCs w:val="20"/>
-        </w:rPr>
-        <w:t>propuesta(</w:t>
-      </w:r>
-      <w:proofErr w:type="gramEnd"/>
-      <w:r>
-        <w:rPr>
-          <w:rFonts w:ascii="Candara" w:hAnsi="Candara"/>
-          <w:snapToGrid w:val="0"/>
-          <w:color w:val="808080" w:themeColor="background1" w:themeShade="80"/>
-          <w:sz w:val="20"/>
-          <w:szCs w:val="20"/>
-        </w:rPr>
-        <w:t>CNC router de tres ejes) mediante un proyecto desarrollado con la misma</w:t>
-      </w:r>
-      <w:r>
-        <w:rPr>
-          <w:rFonts w:ascii="Candara" w:hAnsi="Candara"/>
-          <w:snapToGrid w:val="0"/>
-          <w:color w:val="808080" w:themeColor="background1" w:themeShade="80"/>
-          <w:sz w:val="20"/>
-          <w:szCs w:val="20"/>
-        </w:rPr>
-        <w:t xml:space="preserve"> .</w:t>
-      </w:r>
-    </w:p>
-    <w:p>
-      <w:pPr>
-        <w:jc w:val="both"/>
-        <w:rPr>
-          <w:rFonts w:ascii="Candara" w:hAnsi="Candara"/>
-          <w:snapToGrid w:val="0"/>
-          <w:sz w:val="16"/>
-          <w:szCs w:val="20"/>
-        </w:rPr>
-      </w:pPr>
-    </w:p>
-    <w:p>
-      <w:pPr>
-        <w:jc w:val="both"/>
-        <w:rPr>
-          <w:rFonts w:ascii="Candara" w:hAnsi="Candara"/>
-          <w:snapToGrid w:val="0"/>
-          <w:sz w:val="16"/>
-          <w:szCs w:val="20"/>
-        </w:rPr>
-      </w:pPr>
-    </w:p>
-    <w:p>
-      <w:pPr>
-        <w:jc w:val="both"/>
-        <w:rPr>
-          <w:rFonts w:ascii="Candara" w:hAnsi="Candara"/>
-          <w:snapToGrid w:val="0"/>
-          <w:sz w:val="16"/>
-          <w:szCs w:val="20"/>
-        </w:rPr>
-      </w:pPr>
     </w:p>
     <w:p>
       <w:pPr>
@@ -2011,49 +2253,6 @@
         <w:t>Objetivos Específicos</w:t>
       </w:r>
       <w:bookmarkEnd w:id="5"/>
-    </w:p>
-    <w:p>
-      <w:pPr>
-        <w:spacing w:after="0" w:line="240" w:lineRule="auto"/>
-        <w:jc w:val="both"/>
-        <w:rPr>
-          <w:rFonts w:ascii="Candara" w:hAnsi="Candara"/>
-          <w:snapToGrid w:val="0"/>
-          <w:color w:val="808080" w:themeColor="background1" w:themeShade="80"/>
-          <w:sz w:val="20"/>
-          <w:szCs w:val="20"/>
-        </w:rPr>
-      </w:pPr>
-      <w:r>
-        <w:rPr>
-          <w:rFonts w:ascii="Candara" w:hAnsi="Candara"/>
-          <w:snapToGrid w:val="0"/>
-          <w:color w:val="808080" w:themeColor="background1" w:themeShade="80"/>
-          <w:sz w:val="20"/>
-          <w:szCs w:val="20"/>
-        </w:rPr>
-        <w:t>[</w:t>
-      </w:r>
-      <w:r>
-        <w:rPr>
-          <w:rFonts w:ascii="Candara" w:hAnsi="Candara"/>
-          <w:snapToGrid w:val="0"/>
-          <w:color w:val="808080" w:themeColor="background1" w:themeShade="80"/>
-          <w:sz w:val="20"/>
-          <w:szCs w:val="20"/>
-        </w:rPr>
-        <w:t>Los Objetivos Específicos deben estar claramente expuestos, ser coherentes con el tema propuesto y responder al Objetivo General. Deben ser medibles en términos de logros o impac</w:t>
-      </w:r>
-      <w:r>
-        <w:rPr>
-          <w:rFonts w:ascii="Candara" w:hAnsi="Candara"/>
-          <w:snapToGrid w:val="0"/>
-          <w:color w:val="808080" w:themeColor="background1" w:themeShade="80"/>
-          <w:sz w:val="20"/>
-          <w:szCs w:val="20"/>
-        </w:rPr>
-        <w:t>tos observables y verificables.</w:t>
-      </w:r>
     </w:p>
     <w:p>
       <w:pPr>
@@ -2281,79 +2480,64 @@
           <w:sz w:val="20"/>
           <w:szCs w:val="20"/>
         </w:rPr>
-        <w:t>[En esta sección se deben describir en detalle los resultados, productos o impactos esperados del proyecto. Es esencial que esta descripción se haga en coherencia con los objetivos y la metodología. Media página a un espacio en letra No.10]</w:t>
+        <w:t>Actualmente a raíz del proyecto investigativo y monografía (CNC router de tres ejes) se ha dotado a la universidad de la herramienta adecuada para desarrollar las habilidades de los estudiantes de la comunidad universitaria en proyectos de mayor complejidad., es decir parte de los resultados que se buscan es demostrar las capacidades de este tipo de maquina (Maquinas CNC en general) cuando se usan con la metodología adecuada en proyectos multidisciplinarios.</w:t>
       </w:r>
     </w:p>
-    <w:p/>
-    <w:p>
-      <w:pPr>
+    <w:p>
+      <w:pPr>
+        <w:spacing w:after="0" w:line="240" w:lineRule="auto"/>
+        <w:jc w:val="both"/>
         <w:rPr>
           <w:rFonts w:ascii="Candara" w:hAnsi="Candara"/>
           <w:snapToGrid w:val="0"/>
-          <w:sz w:val="10"/>
-          <w:szCs w:val="20"/>
-        </w:rPr>
-      </w:pPr>
-    </w:p>
-    <w:p>
-      <w:pPr>
+          <w:color w:val="808080" w:themeColor="background1" w:themeShade="80"/>
+          <w:sz w:val="20"/>
+          <w:szCs w:val="20"/>
+        </w:rPr>
+      </w:pPr>
+      <w:r>
         <w:rPr>
           <w:rFonts w:ascii="Candara" w:hAnsi="Candara"/>
           <w:snapToGrid w:val="0"/>
-          <w:sz w:val="10"/>
-          <w:szCs w:val="20"/>
-        </w:rPr>
-      </w:pPr>
-    </w:p>
-    <w:p>
-      <w:pPr>
+          <w:color w:val="808080" w:themeColor="background1" w:themeShade="80"/>
+          <w:sz w:val="20"/>
+          <w:szCs w:val="20"/>
+        </w:rPr>
+        <w:t xml:space="preserve">Con el objetivo de verificar las mejoras en los procesos de manufactura se espera comparar dimensionalmente las piezas realizadas y obtener pruebas experimentales que avalen </w:t>
+      </w:r>
+      <w:r>
         <w:rPr>
           <w:rFonts w:ascii="Candara" w:hAnsi="Candara"/>
           <w:snapToGrid w:val="0"/>
-          <w:sz w:val="10"/>
-          <w:szCs w:val="20"/>
-        </w:rPr>
-      </w:pPr>
-    </w:p>
-    <w:p>
-      <w:pPr>
+          <w:color w:val="808080" w:themeColor="background1" w:themeShade="80"/>
+          <w:sz w:val="20"/>
+          <w:szCs w:val="20"/>
+        </w:rPr>
+        <w:t>nuestros objetivos.</w:t>
+      </w:r>
+    </w:p>
+    <w:p>
+      <w:pPr>
+        <w:spacing w:after="0" w:line="240" w:lineRule="auto"/>
+        <w:jc w:val="both"/>
         <w:rPr>
           <w:rFonts w:ascii="Candara" w:hAnsi="Candara"/>
           <w:snapToGrid w:val="0"/>
-          <w:sz w:val="10"/>
-          <w:szCs w:val="20"/>
-        </w:rPr>
-      </w:pPr>
-    </w:p>
-    <w:p>
-      <w:pPr>
+          <w:color w:val="808080" w:themeColor="background1" w:themeShade="80"/>
+          <w:sz w:val="20"/>
+          <w:szCs w:val="20"/>
+        </w:rPr>
+      </w:pPr>
+      <w:r>
         <w:rPr>
           <w:rFonts w:ascii="Candara" w:hAnsi="Candara"/>
           <w:snapToGrid w:val="0"/>
-          <w:sz w:val="10"/>
-          <w:szCs w:val="20"/>
-        </w:rPr>
-      </w:pPr>
-    </w:p>
-    <w:p>
-      <w:pPr>
-        <w:rPr>
-          <w:rFonts w:ascii="Candara" w:hAnsi="Candara"/>
-          <w:snapToGrid w:val="0"/>
-          <w:sz w:val="10"/>
-          <w:szCs w:val="20"/>
-        </w:rPr>
-      </w:pPr>
-    </w:p>
-    <w:p>
-      <w:pPr>
-        <w:rPr>
-          <w:rFonts w:ascii="Candara" w:hAnsi="Candara"/>
-          <w:snapToGrid w:val="0"/>
-          <w:sz w:val="16"/>
-          <w:szCs w:val="20"/>
-        </w:rPr>
-      </w:pPr>
+          <w:color w:val="808080" w:themeColor="background1" w:themeShade="80"/>
+          <w:sz w:val="20"/>
+          <w:szCs w:val="20"/>
+        </w:rPr>
+        <w:t>Acorde a los resultados de las pruebas se definirán los tipos de productos locales que podrían tener una mejora sustancial en términos de calidad y rentabilidad.</w:t>
+      </w:r>
     </w:p>
     <w:p>
       <w:pPr>
@@ -2390,7 +2574,7 @@
           <w:sz w:val="20"/>
           <w:szCs w:val="20"/>
         </w:rPr>
-        <w:t xml:space="preserve">[Describir los actores beneficiarios de los resultados del proyecto (empresas, alcaldías, ONG, pobladores, estudiantes, docentes, etc.). </w:t>
+        <w:t xml:space="preserve">Inicialmente el conjunto de </w:t>
       </w:r>
       <w:r>
         <w:rPr>
@@ -2400,7 +2584,7 @@
           <w:sz w:val="20"/>
           <w:szCs w:val="20"/>
         </w:rPr>
-        <w:t>Máximo m</w:t>
+        <w:t>máquina</w:t>
       </w:r>
       <w:r>
         <w:rPr>
@@ -2410,7 +2594,40 @@
           <w:sz w:val="20"/>
           <w:szCs w:val="20"/>
         </w:rPr>
-        <w:t>edia página a un espacio en letra No.10]</w:t>
+        <w:t xml:space="preserve"> y metodología plantea ser un proyecto demostrativo con el único y simple objetivo de incentivar a la comunidad universitaria </w:t>
+      </w:r>
+      <w:r>
+        <w:rPr>
+          <w:rFonts w:ascii="Candara" w:hAnsi="Candara"/>
+          <w:snapToGrid w:val="0"/>
+          <w:color w:val="808080" w:themeColor="background1" w:themeShade="80"/>
+          <w:sz w:val="20"/>
+          <w:szCs w:val="20"/>
+        </w:rPr>
+        <w:t>a generar propuestas de soluciones a problemas en la manera de productos. Principalmente la metodología de manufactura está enfocada al perfil de la ingeniería mecánica, pero hacemos énfasis que para un correcto funcionamiento es necesario crear equipos multidisciplinarios para generar una propuesta conjunta según el caso lo requiera.</w:t>
+      </w:r>
+    </w:p>
+    <w:p>
+      <w:pPr>
+        <w:spacing w:after="0" w:line="240" w:lineRule="auto"/>
+        <w:jc w:val="both"/>
+        <w:rPr>
+          <w:rFonts w:ascii="Candara" w:hAnsi="Candara"/>
+          <w:snapToGrid w:val="0"/>
+          <w:color w:val="808080" w:themeColor="background1" w:themeShade="80"/>
+          <w:sz w:val="20"/>
+          <w:szCs w:val="20"/>
+        </w:rPr>
+      </w:pPr>
+      <w:r>
+        <w:rPr>
+          <w:rFonts w:ascii="Candara" w:hAnsi="Candara"/>
+          <w:snapToGrid w:val="0"/>
+          <w:color w:val="808080" w:themeColor="background1" w:themeShade="80"/>
+          <w:sz w:val="20"/>
+          <w:szCs w:val="20"/>
+        </w:rPr>
+        <w:t>Finalmente esperamos que como resultado estos proyectos mejoren de una u otra manera la calidad de vida de la población en general basándonos en que la generación de nuevos productos como solución de problemas le permite a la industria local ser más competitiva y a la vez la población en general pueda obtener mejores trabajos.</w:t>
       </w:r>
     </w:p>
     <w:p>
@@ -9679,16 +9896,6 @@
 
 <file path=word/footer1.xml><?xml version="1.0" encoding="utf-8"?>
 <w:ftr xmlns:wpc="http://schemas.microsoft.com/office/word/2010/wordprocessingCanvas" xmlns:cx="http://schemas.microsoft.com/office/drawing/2014/chartex" xmlns:mc="http://schemas.openxmlformats.org/markup-compatibility/2006" xmlns:o="urn:schemas-microsoft-com:office:office" xmlns:r="http://schemas.openxmlformats.org/officeDocument/2006/relationships" xmlns:m="http://schemas.openxmlformats.org/officeDocument/2006/math" xmlns:v="urn:schemas-microsoft-com:vml" xmlns:wp14="http://schemas.microsoft.com/office/word/2010/wordprocessingDrawing" xmlns:wp="http://schemas.openxmlformats.org/drawingml/2006/wordprocessingDrawing" xmlns:w10="urn:schemas-microsoft-com:office:word" xmlns:w="http://schemas.openxmlformats.org/wordprocessingml/2006/main" xmlns:w14="http://schemas.microsoft.com/office/word/2010/wordml" xmlns:w15="http://schemas.microsoft.com/office/word/2012/wordml" xmlns:w16se="http://schemas.microsoft.com/office/word/2015/wordml/symex" xmlns:wpg="http://schemas.microsoft.com/office/word/2010/wordprocessingGroup" xmlns:wpi="http://schemas.microsoft.com/office/word/2010/wordprocessingInk" xmlns:wne="http://schemas.microsoft.com/office/word/2006/wordml" xmlns:wps="http://schemas.microsoft.com/office/word/2010/wordprocessingShape" mc:Ignorable="w14 w15 w16se wp14">
-  <w:p>
-    <w:pPr>
-      <w:pStyle w:val="Piedepgina"/>
-    </w:pPr>
-  </w:p>
-</w:ftr>
-</file>
-
-<file path=word/footer2.xml><?xml version="1.0" encoding="utf-8"?>
-<w:ftr xmlns:wpc="http://schemas.microsoft.com/office/word/2010/wordprocessingCanvas" xmlns:cx="http://schemas.microsoft.com/office/drawing/2014/chartex" xmlns:mc="http://schemas.openxmlformats.org/markup-compatibility/2006" xmlns:o="urn:schemas-microsoft-com:office:office" xmlns:r="http://schemas.openxmlformats.org/officeDocument/2006/relationships" xmlns:m="http://schemas.openxmlformats.org/officeDocument/2006/math" xmlns:v="urn:schemas-microsoft-com:vml" xmlns:wp14="http://schemas.microsoft.com/office/word/2010/wordprocessingDrawing" xmlns:wp="http://schemas.openxmlformats.org/drawingml/2006/wordprocessingDrawing" xmlns:w10="urn:schemas-microsoft-com:office:word" xmlns:w="http://schemas.openxmlformats.org/wordprocessingml/2006/main" xmlns:w14="http://schemas.microsoft.com/office/word/2010/wordml" xmlns:w15="http://schemas.microsoft.com/office/word/2012/wordml" xmlns:w16se="http://schemas.microsoft.com/office/word/2015/wordml/symex" xmlns:wpg="http://schemas.microsoft.com/office/word/2010/wordprocessingGroup" xmlns:wpi="http://schemas.microsoft.com/office/word/2010/wordprocessingInk" xmlns:wne="http://schemas.microsoft.com/office/word/2006/wordml" xmlns:wps="http://schemas.microsoft.com/office/word/2010/wordprocessingShape" mc:Ignorable="w14 w15 w16se wp14">
   <w:sdt>
     <w:sdtPr>
       <w:rPr>
@@ -9853,17 +10060,7 @@
 </w:ftr>
 </file>
 
-<file path=word/footer3.xml><?xml version="1.0" encoding="utf-8"?>
-<w:ftr xmlns:wpc="http://schemas.microsoft.com/office/word/2010/wordprocessingCanvas" xmlns:cx="http://schemas.microsoft.com/office/drawing/2014/chartex" xmlns:mc="http://schemas.openxmlformats.org/markup-compatibility/2006" xmlns:o="urn:schemas-microsoft-com:office:office" xmlns:r="http://schemas.openxmlformats.org/officeDocument/2006/relationships" xmlns:m="http://schemas.openxmlformats.org/officeDocument/2006/math" xmlns:v="urn:schemas-microsoft-com:vml" xmlns:wp14="http://schemas.microsoft.com/office/word/2010/wordprocessingDrawing" xmlns:wp="http://schemas.openxmlformats.org/drawingml/2006/wordprocessingDrawing" xmlns:w10="urn:schemas-microsoft-com:office:word" xmlns:w="http://schemas.openxmlformats.org/wordprocessingml/2006/main" xmlns:w14="http://schemas.microsoft.com/office/word/2010/wordml" xmlns:w15="http://schemas.microsoft.com/office/word/2012/wordml" xmlns:w16se="http://schemas.microsoft.com/office/word/2015/wordml/symex" xmlns:wpg="http://schemas.microsoft.com/office/word/2010/wordprocessingGroup" xmlns:wpi="http://schemas.microsoft.com/office/word/2010/wordprocessingInk" xmlns:wne="http://schemas.microsoft.com/office/word/2006/wordml" xmlns:wps="http://schemas.microsoft.com/office/word/2010/wordprocessingShape" mc:Ignorable="w14 w15 w16se wp14">
-  <w:p>
-    <w:pPr>
-      <w:pStyle w:val="Piedepgina"/>
-    </w:pPr>
-  </w:p>
-</w:ftr>
-</file>
-
-<file path=word/footer4.xml><?xml version="1.0" encoding="utf-8"?>
+<file path=word/footer2.xml><?xml version="1.0" encoding="utf-8"?>
 <w:ftr xmlns:wpc="http://schemas.microsoft.com/office/word/2010/wordprocessingCanvas" xmlns:cx="http://schemas.microsoft.com/office/drawing/2014/chartex" xmlns:mc="http://schemas.openxmlformats.org/markup-compatibility/2006" xmlns:o="urn:schemas-microsoft-com:office:office" xmlns:r="http://schemas.openxmlformats.org/officeDocument/2006/relationships" xmlns:m="http://schemas.openxmlformats.org/officeDocument/2006/math" xmlns:v="urn:schemas-microsoft-com:vml" xmlns:wp14="http://schemas.microsoft.com/office/word/2010/wordprocessingDrawing" xmlns:wp="http://schemas.openxmlformats.org/drawingml/2006/wordprocessingDrawing" xmlns:w10="urn:schemas-microsoft-com:office:word" xmlns:w="http://schemas.openxmlformats.org/wordprocessingml/2006/main" xmlns:w14="http://schemas.microsoft.com/office/word/2010/wordml" xmlns:w15="http://schemas.microsoft.com/office/word/2012/wordml" xmlns:w16se="http://schemas.microsoft.com/office/word/2015/wordml/symex" xmlns:wpg="http://schemas.microsoft.com/office/word/2010/wordprocessingGroup" xmlns:wpi="http://schemas.microsoft.com/office/word/2010/wordprocessingInk" xmlns:wne="http://schemas.microsoft.com/office/word/2006/wordml" xmlns:wps="http://schemas.microsoft.com/office/word/2010/wordprocessingShape" mc:Ignorable="w14 w15 w16se wp14">
   <w:sdt>
     <w:sdtPr>
@@ -10029,7 +10226,7 @@
 </w:ftr>
 </file>
 
-<file path=word/footer5.xml><?xml version="1.0" encoding="utf-8"?>
+<file path=word/footer3.xml><?xml version="1.0" encoding="utf-8"?>
 <w:ftr xmlns:wpc="http://schemas.microsoft.com/office/word/2010/wordprocessingCanvas" xmlns:cx="http://schemas.microsoft.com/office/drawing/2014/chartex" xmlns:mc="http://schemas.openxmlformats.org/markup-compatibility/2006" xmlns:o="urn:schemas-microsoft-com:office:office" xmlns:r="http://schemas.openxmlformats.org/officeDocument/2006/relationships" xmlns:m="http://schemas.openxmlformats.org/officeDocument/2006/math" xmlns:v="urn:schemas-microsoft-com:vml" xmlns:wp14="http://schemas.microsoft.com/office/word/2010/wordprocessingDrawing" xmlns:wp="http://schemas.openxmlformats.org/drawingml/2006/wordprocessingDrawing" xmlns:w10="urn:schemas-microsoft-com:office:word" xmlns:w="http://schemas.openxmlformats.org/wordprocessingml/2006/main" xmlns:w14="http://schemas.microsoft.com/office/word/2010/wordml" xmlns:w15="http://schemas.microsoft.com/office/word/2012/wordml" xmlns:w16se="http://schemas.microsoft.com/office/word/2015/wordml/symex" xmlns:wpg="http://schemas.microsoft.com/office/word/2010/wordprocessingGroup" xmlns:wpi="http://schemas.microsoft.com/office/word/2010/wordprocessingInk" xmlns:wne="http://schemas.microsoft.com/office/word/2006/wordml" xmlns:wps="http://schemas.microsoft.com/office/word/2010/wordprocessingShape" mc:Ignorable="w14 w15 w16se wp14">
   <w:sdt>
     <w:sdtPr>
@@ -10116,7 +10313,7 @@
                 <w:sz w:val="20"/>
                 <w:szCs w:val="20"/>
               </w:rPr>
-              <w:t>8</w:t>
+              <w:t>4</w:t>
             </w:r>
             <w:r>
               <w:rPr>
@@ -10221,47 +10418,6 @@
 </file>
 
 <file path=word/header1.xml><?xml version="1.0" encoding="utf-8"?>
-<w:hdr xmlns:wpc="http://schemas.microsoft.com/office/word/2010/wordprocessingCanvas" xmlns:cx="http://schemas.microsoft.com/office/drawing/2014/chartex" xmlns:mc="http://schemas.openxmlformats.org/markup-compatibility/2006" xmlns:o="urn:schemas-microsoft-com:office:office" xmlns:r="http://schemas.openxmlformats.org/officeDocument/2006/relationships" xmlns:m="http://schemas.openxmlformats.org/officeDocument/2006/math" xmlns:v="urn:schemas-microsoft-com:vml" xmlns:wp14="http://schemas.microsoft.com/office/word/2010/wordprocessingDrawing" xmlns:wp="http://schemas.openxmlformats.org/drawingml/2006/wordprocessingDrawing" xmlns:w10="urn:schemas-microsoft-com:office:word" xmlns:w="http://schemas.openxmlformats.org/wordprocessingml/2006/main" xmlns:w14="http://schemas.microsoft.com/office/word/2010/wordml" xmlns:w15="http://schemas.microsoft.com/office/word/2012/wordml" xmlns:w16se="http://schemas.microsoft.com/office/word/2015/wordml/symex" xmlns:wpg="http://schemas.microsoft.com/office/word/2010/wordprocessingGroup" xmlns:wpi="http://schemas.microsoft.com/office/word/2010/wordprocessingInk" xmlns:wne="http://schemas.microsoft.com/office/word/2006/wordml" xmlns:wps="http://schemas.microsoft.com/office/word/2010/wordprocessingShape" mc:Ignorable="w14 w15 w16se wp14">
-  <w:p>
-    <w:pPr>
-      <w:pStyle w:val="Encabezado"/>
-    </w:pPr>
-    <w:r>
-      <w:rPr>
-        <w:noProof/>
-        <w:lang w:eastAsia="es-ES"/>
-      </w:rPr>
-      <w:pict>
-        <v:shapetype id="_x0000_t75" coordsize="21600,21600" o:spt="75" o:preferrelative="t" path="m@4@5l@4@11@9@11@9@5xe" filled="f" stroked="f">
-          <v:stroke joinstyle="miter"/>
-          <v:formulas>
-            <v:f eqn="if lineDrawn pixelLineWidth 0"/>
-            <v:f eqn="sum @0 1 0"/>
-            <v:f eqn="sum 0 0 @1"/>
-            <v:f eqn="prod @2 1 2"/>
-            <v:f eqn="prod @3 21600 pixelWidth"/>
-            <v:f eqn="prod @3 21600 pixelHeight"/>
-            <v:f eqn="sum @0 0 1"/>
-            <v:f eqn="prod @6 1 2"/>
-            <v:f eqn="prod @7 21600 pixelWidth"/>
-            <v:f eqn="sum @8 21600 0"/>
-            <v:f eqn="prod @7 21600 pixelHeight"/>
-            <v:f eqn="sum @10 21600 0"/>
-          </v:formulas>
-          <v:path o:extrusionok="f" gradientshapeok="t" o:connecttype="rect"/>
-          <o:lock v:ext="edit" aspectratio="t"/>
-        </v:shapetype>
-        <v:shape id="WordPictureWatermark519604574" o:spid="_x0000_s2050" type="#_x0000_t75" style="position:absolute;margin-left:0;margin-top:0;width:817.2pt;height:631.2pt;z-index:-251655168;mso-position-horizontal:center;mso-position-horizontal-relative:margin;mso-position-vertical:center;mso-position-vertical-relative:margin" o:allowincell="f">
-          <v:imagedata r:id="rId1" o:title="0004" gain="19661f" blacklevel="22938f"/>
-          <w10:wrap anchorx="margin" anchory="margin"/>
-        </v:shape>
-      </w:pict>
-    </w:r>
-  </w:p>
-</w:hdr>
-</file>
-
-<file path=word/header2.xml><?xml version="1.0" encoding="utf-8"?>
 <w:hdr xmlns:wpc="http://schemas.microsoft.com/office/word/2010/wordprocessingCanvas" xmlns:cx="http://schemas.microsoft.com/office/drawing/2014/chartex" xmlns:mc="http://schemas.openxmlformats.org/markup-compatibility/2006" xmlns:o="urn:schemas-microsoft-com:office:office" xmlns:r="http://schemas.openxmlformats.org/officeDocument/2006/relationships" xmlns:m="http://schemas.openxmlformats.org/officeDocument/2006/math" xmlns:v="urn:schemas-microsoft-com:vml" xmlns:wp14="http://schemas.microsoft.com/office/word/2010/wordprocessingDrawing" xmlns:wp="http://schemas.openxmlformats.org/drawingml/2006/wordprocessingDrawing" xmlns:w10="urn:schemas-microsoft-com:office:word" xmlns:w="http://schemas.openxmlformats.org/wordprocessingml/2006/main" xmlns:w14="http://schemas.microsoft.com/office/word/2010/wordml" xmlns:w15="http://schemas.microsoft.com/office/word/2012/wordml" xmlns:w16se="http://schemas.microsoft.com/office/word/2015/wordml/symex" xmlns:wpg="http://schemas.microsoft.com/office/word/2010/wordprocessingGroup" xmlns:wpi="http://schemas.microsoft.com/office/word/2010/wordprocessingInk" xmlns:wne="http://schemas.microsoft.com/office/word/2006/wordml" xmlns:wps="http://schemas.microsoft.com/office/word/2010/wordprocessingShape" mc:Ignorable="w14 w15 w16se wp14">
   <w:p>
     <w:pPr>
@@ -10280,45 +10436,36 @@
       <w:rPr>
         <w:rFonts w:ascii="Candara" w:hAnsi="Candara"/>
         <w:b/>
-        <w:noProof/>
         <w:sz w:val="18"/>
-        <w:lang w:eastAsia="es-ES"/>
       </w:rPr>
-      <w:pict>
-        <v:shapetype id="_x0000_t75" coordsize="21600,21600" o:spt="75" o:preferrelative="t" path="m@4@5l@4@11@9@11@9@5xe" filled="f" stroked="f">
-          <v:stroke joinstyle="miter"/>
-          <v:formulas>
-            <v:f eqn="if lineDrawn pixelLineWidth 0"/>
-            <v:f eqn="sum @0 1 0"/>
-            <v:f eqn="sum 0 0 @1"/>
-            <v:f eqn="prod @2 1 2"/>
-            <v:f eqn="prod @3 21600 pixelWidth"/>
-            <v:f eqn="prod @3 21600 pixelHeight"/>
-            <v:f eqn="sum @0 0 1"/>
-            <v:f eqn="prod @6 1 2"/>
-            <v:f eqn="prod @7 21600 pixelWidth"/>
-            <v:f eqn="sum @8 21600 0"/>
-            <v:f eqn="prod @7 21600 pixelHeight"/>
-            <v:f eqn="sum @10 21600 0"/>
-          </v:formulas>
-          <v:path o:extrusionok="f" gradientshapeok="t" o:connecttype="rect"/>
-          <o:lock v:ext="edit" aspectratio="t"/>
-        </v:shapetype>
-        <v:shape id="WordPictureWatermark519604575" o:spid="_x0000_s2051" type="#_x0000_t75" style="position:absolute;left:0;text-align:left;margin-left:0;margin-top:0;width:817.2pt;height:631.2pt;z-index:-251654144;mso-position-horizontal:center;mso-position-horizontal-relative:margin;mso-position-vertical:center;mso-position-vertical-relative:margin" o:allowincell="f">
-          <v:imagedata r:id="rId1" o:title="0004" gain="19661f" blacklevel="22938f"/>
-          <w10:wrap anchorx="margin" anchory="margin"/>
-        </v:shape>
-      </w:pict>
+      <w:t xml:space="preserve">MANUFACTURA EN MAQUINARIA CNC </w:t>
     </w:r>
     <w:r>
       <w:rPr>
         <w:rFonts w:ascii="Candara" w:hAnsi="Candara"/>
         <w:b/>
         <w:sz w:val="18"/>
-        <w:highlight w:val="yellow"/>
       </w:rPr>
-      <w:t>Nombre del Proyecto:</w:t>
+      <w:t>APLICADA</w:t>
     </w:r>
+    <w:r>
+      <w:rPr>
+        <w:rFonts w:ascii="Candara" w:hAnsi="Candara"/>
+        <w:b/>
+        <w:sz w:val="18"/>
+      </w:rPr>
+      <w:t xml:space="preserve"> A PROYECTOS ACADÉMICOS</w:t>
+    </w:r>
+  </w:p>
+</w:hdr>
+</file>
+
+<file path=word/header2.xml><?xml version="1.0" encoding="utf-8"?>
+<w:hdr xmlns:wpc="http://schemas.microsoft.com/office/word/2010/wordprocessingCanvas" xmlns:cx="http://schemas.microsoft.com/office/drawing/2014/chartex" xmlns:mc="http://schemas.openxmlformats.org/markup-compatibility/2006" xmlns:o="urn:schemas-microsoft-com:office:office" xmlns:r="http://schemas.openxmlformats.org/officeDocument/2006/relationships" xmlns:m="http://schemas.openxmlformats.org/officeDocument/2006/math" xmlns:v="urn:schemas-microsoft-com:vml" xmlns:wp14="http://schemas.microsoft.com/office/word/2010/wordprocessingDrawing" xmlns:wp="http://schemas.openxmlformats.org/drawingml/2006/wordprocessingDrawing" xmlns:w10="urn:schemas-microsoft-com:office:word" xmlns:w="http://schemas.openxmlformats.org/wordprocessingml/2006/main" xmlns:w14="http://schemas.microsoft.com/office/word/2010/wordml" xmlns:w15="http://schemas.microsoft.com/office/word/2012/wordml" xmlns:w16se="http://schemas.microsoft.com/office/word/2015/wordml/symex" xmlns:wpg="http://schemas.microsoft.com/office/word/2010/wordprocessingGroup" xmlns:wpi="http://schemas.microsoft.com/office/word/2010/wordprocessingInk" xmlns:wne="http://schemas.microsoft.com/office/word/2006/wordml" xmlns:wps="http://schemas.microsoft.com/office/word/2010/wordprocessingShape" mc:Ignorable="w14 w15 w16se wp14">
+  <w:p>
+    <w:pPr>
+      <w:pStyle w:val="Encabezado"/>
+    </w:pPr>
   </w:p>
 </w:hdr>
 </file>
@@ -10329,111 +10476,6 @@
     <w:pPr>
       <w:pStyle w:val="Encabezado"/>
     </w:pPr>
-    <w:r>
-      <w:rPr>
-        <w:rFonts w:ascii="Anime Ace 2.0 BB" w:hAnsi="Anime Ace 2.0 BB" w:cs="Segoe UI"/>
-        <w:bCs/>
-        <w:noProof/>
-        <w:sz w:val="2"/>
-        <w:lang w:eastAsia="es-ES"/>
-      </w:rPr>
-      <w:pict>
-        <v:shapetype id="_x0000_t75" coordsize="21600,21600" o:spt="75" o:preferrelative="t" path="m@4@5l@4@11@9@11@9@5xe" filled="f" stroked="f">
-          <v:stroke joinstyle="miter"/>
-          <v:formulas>
-            <v:f eqn="if lineDrawn pixelLineWidth 0"/>
-            <v:f eqn="sum @0 1 0"/>
-            <v:f eqn="sum 0 0 @1"/>
-            <v:f eqn="prod @2 1 2"/>
-            <v:f eqn="prod @3 21600 pixelWidth"/>
-            <v:f eqn="prod @3 21600 pixelHeight"/>
-            <v:f eqn="sum @0 0 1"/>
-            <v:f eqn="prod @6 1 2"/>
-            <v:f eqn="prod @7 21600 pixelWidth"/>
-            <v:f eqn="sum @8 21600 0"/>
-            <v:f eqn="prod @7 21600 pixelHeight"/>
-            <v:f eqn="sum @10 21600 0"/>
-          </v:formulas>
-          <v:path o:extrusionok="f" gradientshapeok="t" o:connecttype="rect"/>
-          <o:lock v:ext="edit" aspectratio="t"/>
-        </v:shapetype>
-        <v:shape id="WordPictureWatermark519604573" o:spid="_x0000_s2049" type="#_x0000_t75" style="position:absolute;margin-left:0;margin-top:0;width:817.2pt;height:631.2pt;z-index:-251656192;mso-position-horizontal:center;mso-position-horizontal-relative:margin;mso-position-vertical:center;mso-position-vertical-relative:margin" o:allowincell="f">
-          <v:imagedata r:id="rId1" o:title="0004" gain="19661f" blacklevel="22938f"/>
-          <w10:wrap anchorx="margin" anchory="margin"/>
-        </v:shape>
-      </w:pict>
-    </w:r>
-    <w:r>
-      <w:rPr>
-        <w:rFonts w:ascii="Anime Ace 2.0 BB" w:hAnsi="Anime Ace 2.0 BB" w:cs="Segoe UI"/>
-        <w:bCs/>
-        <w:noProof/>
-        <w:sz w:val="2"/>
-        <w:lang w:eastAsia="es-ES"/>
-      </w:rPr>
-      <w:drawing>
-        <wp:anchor distT="0" distB="0" distL="114300" distR="114300" simplePos="0" relativeHeight="251659264" behindDoc="0" locked="0" layoutInCell="1" allowOverlap="1" wp14:anchorId="28BD7F60" wp14:editId="08CC3E26">
-          <wp:simplePos x="0" y="0"/>
-          <wp:positionH relativeFrom="column">
-            <wp:posOffset>0</wp:posOffset>
-          </wp:positionH>
-          <wp:positionV relativeFrom="paragraph">
-            <wp:posOffset>-635</wp:posOffset>
-          </wp:positionV>
-          <wp:extent cx="1337310" cy="428625"/>
-          <wp:effectExtent l="0" t="0" r="0" b="9525"/>
-          <wp:wrapNone/>
-          <wp:docPr id="3" name="Imagen 3"/>
-          <wp:cNvGraphicFramePr>
-            <a:graphicFrameLocks xmlns:a="http://schemas.openxmlformats.org/drawingml/2006/main" noChangeAspect="1"/>
-          </wp:cNvGraphicFramePr>
-          <a:graphic xmlns:a="http://schemas.openxmlformats.org/drawingml/2006/main">
-            <a:graphicData uri="http://schemas.openxmlformats.org/drawingml/2006/picture">
-              <pic:pic xmlns:pic="http://schemas.openxmlformats.org/drawingml/2006/picture">
-                <pic:nvPicPr>
-                  <pic:cNvPr id="0" name="Picture 2"/>
-                  <pic:cNvPicPr>
-                    <a:picLocks noChangeAspect="1" noChangeArrowheads="1"/>
-                  </pic:cNvPicPr>
-                </pic:nvPicPr>
-                <pic:blipFill>
-                  <a:blip r:embed="rId2" cstate="print">
-                    <a:extLst>
-                      <a:ext uri="{28A0092B-C50C-407E-A947-70E740481C1C}">
-                        <a14:useLocalDpi xmlns:a14="http://schemas.microsoft.com/office/drawing/2010/main" val="0"/>
-                      </a:ext>
-                    </a:extLst>
-                  </a:blip>
-                  <a:srcRect/>
-                  <a:stretch>
-                    <a:fillRect/>
-                  </a:stretch>
-                </pic:blipFill>
-                <pic:spPr bwMode="auto">
-                  <a:xfrm>
-                    <a:off x="0" y="0"/>
-                    <a:ext cx="1337310" cy="428625"/>
-                  </a:xfrm>
-                  <a:prstGeom prst="rect">
-                    <a:avLst/>
-                  </a:prstGeom>
-                  <a:noFill/>
-                  <a:ln>
-                    <a:noFill/>
-                  </a:ln>
-                </pic:spPr>
-              </pic:pic>
-            </a:graphicData>
-          </a:graphic>
-          <wp14:sizeRelH relativeFrom="margin">
-            <wp14:pctWidth>0</wp14:pctWidth>
-          </wp14:sizeRelH>
-          <wp14:sizeRelV relativeFrom="margin">
-            <wp14:pctHeight>0</wp14:pctHeight>
-          </wp14:sizeRelV>
-        </wp:anchor>
-      </w:drawing>
-    </w:r>
   </w:p>
 </w:hdr>
 </file>
@@ -10444,37 +10486,6 @@
     <w:pPr>
       <w:pStyle w:val="Encabezado"/>
     </w:pPr>
-    <w:r>
-      <w:rPr>
-        <w:noProof/>
-        <w:lang w:eastAsia="es-ES"/>
-      </w:rPr>
-      <w:pict>
-        <v:shapetype id="_x0000_t75" coordsize="21600,21600" o:spt="75" o:preferrelative="t" path="m@4@5l@4@11@9@11@9@5xe" filled="f" stroked="f">
-          <v:stroke joinstyle="miter"/>
-          <v:formulas>
-            <v:f eqn="if lineDrawn pixelLineWidth 0"/>
-            <v:f eqn="sum @0 1 0"/>
-            <v:f eqn="sum 0 0 @1"/>
-            <v:f eqn="prod @2 1 2"/>
-            <v:f eqn="prod @3 21600 pixelWidth"/>
-            <v:f eqn="prod @3 21600 pixelHeight"/>
-            <v:f eqn="sum @0 0 1"/>
-            <v:f eqn="prod @6 1 2"/>
-            <v:f eqn="prod @7 21600 pixelWidth"/>
-            <v:f eqn="sum @8 21600 0"/>
-            <v:f eqn="prod @7 21600 pixelHeight"/>
-            <v:f eqn="sum @10 21600 0"/>
-          </v:formulas>
-          <v:path o:extrusionok="f" gradientshapeok="t" o:connecttype="rect"/>
-          <o:lock v:ext="edit" aspectratio="t"/>
-        </v:shapetype>
-        <v:shape id="WordPictureWatermark519604577" o:spid="_x0000_s2053" type="#_x0000_t75" style="position:absolute;margin-left:0;margin-top:0;width:817.2pt;height:631.2pt;z-index:-251652096;mso-position-horizontal:center;mso-position-horizontal-relative:margin;mso-position-vertical:center;mso-position-vertical-relative:margin" o:allowincell="f">
-          <v:imagedata r:id="rId1" o:title="0004" gain="19661f" blacklevel="22938f"/>
-          <w10:wrap anchorx="margin" anchory="margin"/>
-        </v:shape>
-      </w:pict>
-    </w:r>
   </w:p>
 </w:hdr>
 </file>
@@ -10485,37 +10496,6 @@
     <w:pPr>
       <w:pStyle w:val="Encabezado"/>
     </w:pPr>
-    <w:r>
-      <w:rPr>
-        <w:noProof/>
-        <w:lang w:eastAsia="es-ES"/>
-      </w:rPr>
-      <w:pict>
-        <v:shapetype id="_x0000_t75" coordsize="21600,21600" o:spt="75" o:preferrelative="t" path="m@4@5l@4@11@9@11@9@5xe" filled="f" stroked="f">
-          <v:stroke joinstyle="miter"/>
-          <v:formulas>
-            <v:f eqn="if lineDrawn pixelLineWidth 0"/>
-            <v:f eqn="sum @0 1 0"/>
-            <v:f eqn="sum 0 0 @1"/>
-            <v:f eqn="prod @2 1 2"/>
-            <v:f eqn="prod @3 21600 pixelWidth"/>
-            <v:f eqn="prod @3 21600 pixelHeight"/>
-            <v:f eqn="sum @0 0 1"/>
-            <v:f eqn="prod @6 1 2"/>
-            <v:f eqn="prod @7 21600 pixelWidth"/>
-            <v:f eqn="sum @8 21600 0"/>
-            <v:f eqn="prod @7 21600 pixelHeight"/>
-            <v:f eqn="sum @10 21600 0"/>
-          </v:formulas>
-          <v:path o:extrusionok="f" gradientshapeok="t" o:connecttype="rect"/>
-          <o:lock v:ext="edit" aspectratio="t"/>
-        </v:shapetype>
-        <v:shape id="WordPictureWatermark519604578" o:spid="_x0000_s2054" type="#_x0000_t75" style="position:absolute;margin-left:0;margin-top:0;width:817.2pt;height:631.2pt;z-index:-251651072;mso-position-horizontal:center;mso-position-horizontal-relative:margin;mso-position-vertical:center;mso-position-vertical-relative:margin" o:allowincell="f">
-          <v:imagedata r:id="rId1" o:title="0004" gain="19661f" blacklevel="22938f"/>
-          <w10:wrap anchorx="margin" anchory="margin"/>
-        </v:shape>
-      </w:pict>
-    </w:r>
   </w:p>
 </w:hdr>
 </file>
@@ -10526,37 +10506,6 @@
     <w:pPr>
       <w:pStyle w:val="Encabezado"/>
     </w:pPr>
-    <w:r>
-      <w:rPr>
-        <w:noProof/>
-        <w:lang w:eastAsia="es-ES"/>
-      </w:rPr>
-      <w:pict>
-        <v:shapetype id="_x0000_t75" coordsize="21600,21600" o:spt="75" o:preferrelative="t" path="m@4@5l@4@11@9@11@9@5xe" filled="f" stroked="f">
-          <v:stroke joinstyle="miter"/>
-          <v:formulas>
-            <v:f eqn="if lineDrawn pixelLineWidth 0"/>
-            <v:f eqn="sum @0 1 0"/>
-            <v:f eqn="sum 0 0 @1"/>
-            <v:f eqn="prod @2 1 2"/>
-            <v:f eqn="prod @3 21600 pixelWidth"/>
-            <v:f eqn="prod @3 21600 pixelHeight"/>
-            <v:f eqn="sum @0 0 1"/>
-            <v:f eqn="prod @6 1 2"/>
-            <v:f eqn="prod @7 21600 pixelWidth"/>
-            <v:f eqn="sum @8 21600 0"/>
-            <v:f eqn="prod @7 21600 pixelHeight"/>
-            <v:f eqn="sum @10 21600 0"/>
-          </v:formulas>
-          <v:path o:extrusionok="f" gradientshapeok="t" o:connecttype="rect"/>
-          <o:lock v:ext="edit" aspectratio="t"/>
-        </v:shapetype>
-        <v:shape id="WordPictureWatermark519604576" o:spid="_x0000_s2052" type="#_x0000_t75" style="position:absolute;margin-left:0;margin-top:0;width:817.2pt;height:631.2pt;z-index:-251653120;mso-position-horizontal:center;mso-position-horizontal-relative:margin;mso-position-vertical:center;mso-position-vertical-relative:margin" o:allowincell="f">
-          <v:imagedata r:id="rId1" o:title="0004" gain="19661f" blacklevel="22938f"/>
-          <w10:wrap anchorx="margin" anchory="margin"/>
-        </v:shape>
-      </w:pict>
-    </w:r>
   </w:p>
 </w:hdr>
 </file>
@@ -10567,119 +10516,6 @@
     <w:pPr>
       <w:pStyle w:val="Encabezado"/>
     </w:pPr>
-    <w:r>
-      <w:rPr>
-        <w:noProof/>
-        <w:lang w:eastAsia="es-ES"/>
-      </w:rPr>
-      <w:pict>
-        <v:shapetype id="_x0000_t75" coordsize="21600,21600" o:spt="75" o:preferrelative="t" path="m@4@5l@4@11@9@11@9@5xe" filled="f" stroked="f">
-          <v:stroke joinstyle="miter"/>
-          <v:formulas>
-            <v:f eqn="if lineDrawn pixelLineWidth 0"/>
-            <v:f eqn="sum @0 1 0"/>
-            <v:f eqn="sum 0 0 @1"/>
-            <v:f eqn="prod @2 1 2"/>
-            <v:f eqn="prod @3 21600 pixelWidth"/>
-            <v:f eqn="prod @3 21600 pixelHeight"/>
-            <v:f eqn="sum @0 0 1"/>
-            <v:f eqn="prod @6 1 2"/>
-            <v:f eqn="prod @7 21600 pixelWidth"/>
-            <v:f eqn="sum @8 21600 0"/>
-            <v:f eqn="prod @7 21600 pixelHeight"/>
-            <v:f eqn="sum @10 21600 0"/>
-          </v:formulas>
-          <v:path o:extrusionok="f" gradientshapeok="t" o:connecttype="rect"/>
-          <o:lock v:ext="edit" aspectratio="t"/>
-        </v:shapetype>
-        <v:shape id="WordPictureWatermark519604580" o:spid="_x0000_s2056" type="#_x0000_t75" style="position:absolute;margin-left:0;margin-top:0;width:817.2pt;height:631.2pt;z-index:-251649024;mso-position-horizontal:center;mso-position-horizontal-relative:margin;mso-position-vertical:center;mso-position-vertical-relative:margin" o:allowincell="f">
-          <v:imagedata r:id="rId1" o:title="0004" gain="19661f" blacklevel="22938f"/>
-          <w10:wrap anchorx="margin" anchory="margin"/>
-        </v:shape>
-      </w:pict>
-    </w:r>
-  </w:p>
-</w:hdr>
-</file>
-
-<file path=word/header8.xml><?xml version="1.0" encoding="utf-8"?>
-<w:hdr xmlns:wpc="http://schemas.microsoft.com/office/word/2010/wordprocessingCanvas" xmlns:cx="http://schemas.microsoft.com/office/drawing/2014/chartex" xmlns:mc="http://schemas.openxmlformats.org/markup-compatibility/2006" xmlns:o="urn:schemas-microsoft-com:office:office" xmlns:r="http://schemas.openxmlformats.org/officeDocument/2006/relationships" xmlns:m="http://schemas.openxmlformats.org/officeDocument/2006/math" xmlns:v="urn:schemas-microsoft-com:vml" xmlns:wp14="http://schemas.microsoft.com/office/word/2010/wordprocessingDrawing" xmlns:wp="http://schemas.openxmlformats.org/drawingml/2006/wordprocessingDrawing" xmlns:w10="urn:schemas-microsoft-com:office:word" xmlns:w="http://schemas.openxmlformats.org/wordprocessingml/2006/main" xmlns:w14="http://schemas.microsoft.com/office/word/2010/wordml" xmlns:w15="http://schemas.microsoft.com/office/word/2012/wordml" xmlns:w16se="http://schemas.microsoft.com/office/word/2015/wordml/symex" xmlns:wpg="http://schemas.microsoft.com/office/word/2010/wordprocessingGroup" xmlns:wpi="http://schemas.microsoft.com/office/word/2010/wordprocessingInk" xmlns:wne="http://schemas.microsoft.com/office/word/2006/wordml" xmlns:wps="http://schemas.microsoft.com/office/word/2010/wordprocessingShape" mc:Ignorable="w14 w15 w16se wp14">
-  <w:p>
-    <w:pPr>
-      <w:pStyle w:val="Encabezado"/>
-    </w:pPr>
-    <w:r>
-      <w:rPr>
-        <w:noProof/>
-        <w:lang w:eastAsia="es-ES"/>
-      </w:rPr>
-      <w:pict>
-        <v:shapetype id="_x0000_t75" coordsize="21600,21600" o:spt="75" o:preferrelative="t" path="m@4@5l@4@11@9@11@9@5xe" filled="f" stroked="f">
-          <v:stroke joinstyle="miter"/>
-          <v:formulas>
-            <v:f eqn="if lineDrawn pixelLineWidth 0"/>
-            <v:f eqn="sum @0 1 0"/>
-            <v:f eqn="sum 0 0 @1"/>
-            <v:f eqn="prod @2 1 2"/>
-            <v:f eqn="prod @3 21600 pixelWidth"/>
-            <v:f eqn="prod @3 21600 pixelHeight"/>
-            <v:f eqn="sum @0 0 1"/>
-            <v:f eqn="prod @6 1 2"/>
-            <v:f eqn="prod @7 21600 pixelWidth"/>
-            <v:f eqn="sum @8 21600 0"/>
-            <v:f eqn="prod @7 21600 pixelHeight"/>
-            <v:f eqn="sum @10 21600 0"/>
-          </v:formulas>
-          <v:path o:extrusionok="f" gradientshapeok="t" o:connecttype="rect"/>
-          <o:lock v:ext="edit" aspectratio="t"/>
-        </v:shapetype>
-        <v:shape id="WordPictureWatermark519604581" o:spid="_x0000_s2057" type="#_x0000_t75" style="position:absolute;margin-left:0;margin-top:0;width:817.2pt;height:631.2pt;z-index:-251648000;mso-position-horizontal:center;mso-position-horizontal-relative:margin;mso-position-vertical:center;mso-position-vertical-relative:margin" o:allowincell="f">
-          <v:imagedata r:id="rId1" o:title="0004" gain="19661f" blacklevel="22938f"/>
-          <w10:wrap anchorx="margin" anchory="margin"/>
-        </v:shape>
-      </w:pict>
-    </w:r>
-  </w:p>
-</w:hdr>
-</file>
-
-<file path=word/header9.xml><?xml version="1.0" encoding="utf-8"?>
-<w:hdr xmlns:wpc="http://schemas.microsoft.com/office/word/2010/wordprocessingCanvas" xmlns:cx="http://schemas.microsoft.com/office/drawing/2014/chartex" xmlns:mc="http://schemas.openxmlformats.org/markup-compatibility/2006" xmlns:o="urn:schemas-microsoft-com:office:office" xmlns:r="http://schemas.openxmlformats.org/officeDocument/2006/relationships" xmlns:m="http://schemas.openxmlformats.org/officeDocument/2006/math" xmlns:v="urn:schemas-microsoft-com:vml" xmlns:wp14="http://schemas.microsoft.com/office/word/2010/wordprocessingDrawing" xmlns:wp="http://schemas.openxmlformats.org/drawingml/2006/wordprocessingDrawing" xmlns:w10="urn:schemas-microsoft-com:office:word" xmlns:w="http://schemas.openxmlformats.org/wordprocessingml/2006/main" xmlns:w14="http://schemas.microsoft.com/office/word/2010/wordml" xmlns:w15="http://schemas.microsoft.com/office/word/2012/wordml" xmlns:w16se="http://schemas.microsoft.com/office/word/2015/wordml/symex" xmlns:wpg="http://schemas.microsoft.com/office/word/2010/wordprocessingGroup" xmlns:wpi="http://schemas.microsoft.com/office/word/2010/wordprocessingInk" xmlns:wne="http://schemas.microsoft.com/office/word/2006/wordml" xmlns:wps="http://schemas.microsoft.com/office/word/2010/wordprocessingShape" mc:Ignorable="w14 w15 w16se wp14">
-  <w:p>
-    <w:pPr>
-      <w:pStyle w:val="Encabezado"/>
-    </w:pPr>
-    <w:r>
-      <w:rPr>
-        <w:noProof/>
-        <w:lang w:eastAsia="es-ES"/>
-      </w:rPr>
-      <w:pict>
-        <v:shapetype id="_x0000_t75" coordsize="21600,21600" o:spt="75" o:preferrelative="t" path="m@4@5l@4@11@9@11@9@5xe" filled="f" stroked="f">
-          <v:stroke joinstyle="miter"/>
-          <v:formulas>
-            <v:f eqn="if lineDrawn pixelLineWidth 0"/>
-            <v:f eqn="sum @0 1 0"/>
-            <v:f eqn="sum 0 0 @1"/>
-            <v:f eqn="prod @2 1 2"/>
-            <v:f eqn="prod @3 21600 pixelWidth"/>
-            <v:f eqn="prod @3 21600 pixelHeight"/>
-            <v:f eqn="sum @0 0 1"/>
-            <v:f eqn="prod @6 1 2"/>
-            <v:f eqn="prod @7 21600 pixelWidth"/>
-            <v:f eqn="sum @8 21600 0"/>
-            <v:f eqn="prod @7 21600 pixelHeight"/>
-            <v:f eqn="sum @10 21600 0"/>
-          </v:formulas>
-          <v:path o:extrusionok="f" gradientshapeok="t" o:connecttype="rect"/>
-          <o:lock v:ext="edit" aspectratio="t"/>
-        </v:shapetype>
-        <v:shape id="WordPictureWatermark519604579" o:spid="_x0000_s2055" type="#_x0000_t75" style="position:absolute;margin-left:0;margin-top:0;width:817.2pt;height:631.2pt;z-index:-251650048;mso-position-horizontal:center;mso-position-horizontal-relative:margin;mso-position-vertical:center;mso-position-vertical-relative:margin" o:allowincell="f">
-          <v:imagedata r:id="rId1" o:title="0004" gain="19661f" blacklevel="22938f"/>
-          <w10:wrap anchorx="margin" anchory="margin"/>
-        </v:shape>
-      </w:pict>
-    </w:r>
   </w:p>
 </w:hdr>
 </file>
@@ -12142,7 +11978,7 @@
 </file>
 
 <file path=customXml/itemProps1.xml><?xml version="1.0" encoding="utf-8"?>
-<ds:datastoreItem xmlns:ds="http://schemas.openxmlformats.org/officeDocument/2006/customXml" ds:itemID="{06DD40CC-7AF3-4005-B432-BB433EE40CAB}">
+<ds:datastoreItem xmlns:ds="http://schemas.openxmlformats.org/officeDocument/2006/customXml" ds:itemID="{0F6FC671-A053-4EF7-AC93-BF2EE1AD3EAF}">
   <ds:schemaRefs>
     <ds:schemaRef ds:uri="http://schemas.openxmlformats.org/officeDocument/2006/bibliography"/>
   </ds:schemaRefs>

</xml_diff>